<commit_message>
bab 1 - 5 wes mari lurrrr
</commit_message>
<xml_diff>
--- a/Dokumen-Skripsi/Semhas/Bab 5.docx
+++ b/Dokumen-Skripsi/Semhas/Bab 5.docx
@@ -1,6 +1,6 @@
 
 <file path=word/document.xml><?xml version="1.0" encoding="utf-8"?>
-<w:document xmlns:wpc="http://schemas.microsoft.com/office/word/2010/wordprocessingCanvas" xmlns:cx="http://schemas.microsoft.com/office/drawing/2014/chartex" xmlns:cx1="http://schemas.microsoft.com/office/drawing/2015/9/8/chartex" xmlns:cx2="http://schemas.microsoft.com/office/drawing/2015/10/21/chartex" xmlns:cx3="http://schemas.microsoft.com/office/drawing/2016/5/9/chartex" xmlns:cx4="http://schemas.microsoft.com/office/drawing/2016/5/10/chartex" xmlns:cx5="http://schemas.microsoft.com/office/drawing/2016/5/11/chartex" xmlns:cx6="http://schemas.microsoft.com/office/drawing/2016/5/12/chartex" xmlns:cx7="http://schemas.microsoft.com/office/drawing/2016/5/13/chartex" xmlns:cx8="http://schemas.microsoft.com/office/drawing/2016/5/14/chartex" xmlns:mc="http://schemas.openxmlformats.org/markup-compatibility/2006" xmlns:aink="http://schemas.microsoft.com/office/drawing/2016/ink" xmlns:am3d="http://schemas.microsoft.com/office/drawing/2017/model3d" xmlns:o="urn:schemas-microsoft-com:office:office" xmlns:r="http://schemas.openxmlformats.org/officeDocument/2006/relationships" xmlns:m="http://schemas.openxmlformats.org/officeDocument/2006/math" xmlns:v="urn:schemas-microsoft-com:vml" xmlns:wp14="http://schemas.microsoft.com/office/word/2010/wordprocessingDrawing" xmlns:wp="http://schemas.openxmlformats.org/drawingml/2006/wordprocessingDrawing" xmlns:w10="urn:schemas-microsoft-com:office:word" xmlns:w="http://schemas.openxmlformats.org/wordprocessingml/2006/main" xmlns:w14="http://schemas.microsoft.com/office/word/2010/wordml" xmlns:w15="http://schemas.microsoft.com/office/word/2012/wordml" xmlns:w16cex="http://schemas.microsoft.com/office/word/2018/wordml/cex" xmlns:w16cid="http://schemas.microsoft.com/office/word/2016/wordml/cid" xmlns:w16="http://schemas.microsoft.com/office/word/2018/wordml" xmlns:w16se="http://schemas.microsoft.com/office/word/2015/wordml/symex" xmlns:wpg="http://schemas.microsoft.com/office/word/2010/wordprocessingGroup" xmlns:wpi="http://schemas.microsoft.com/office/word/2010/wordprocessingInk" xmlns:wne="http://schemas.microsoft.com/office/word/2006/wordml" xmlns:wps="http://schemas.microsoft.com/office/word/2010/wordprocessingShape" mc:Ignorable="w14 w15 w16se w16cid w16 w16cex wp14">
+<w:document xmlns:wpc="http://schemas.microsoft.com/office/word/2010/wordprocessingCanvas" xmlns:cx="http://schemas.microsoft.com/office/drawing/2014/chartex" xmlns:cx1="http://schemas.microsoft.com/office/drawing/2015/9/8/chartex" xmlns:cx2="http://schemas.microsoft.com/office/drawing/2015/10/21/chartex" xmlns:cx3="http://schemas.microsoft.com/office/drawing/2016/5/9/chartex" xmlns:cx4="http://schemas.microsoft.com/office/drawing/2016/5/10/chartex" xmlns:cx5="http://schemas.microsoft.com/office/drawing/2016/5/11/chartex" xmlns:cx6="http://schemas.microsoft.com/office/drawing/2016/5/12/chartex" xmlns:cx7="http://schemas.microsoft.com/office/drawing/2016/5/13/chartex" xmlns:cx8="http://schemas.microsoft.com/office/drawing/2016/5/14/chartex" xmlns:mc="http://schemas.openxmlformats.org/markup-compatibility/2006" xmlns:aink="http://schemas.microsoft.com/office/drawing/2016/ink" xmlns:am3d="http://schemas.microsoft.com/office/drawing/2017/model3d" xmlns:o="urn:schemas-microsoft-com:office:office" xmlns:r="http://schemas.openxmlformats.org/officeDocument/2006/relationships" xmlns:m="http://schemas.openxmlformats.org/officeDocument/2006/math" xmlns:v="urn:schemas-microsoft-com:vml" xmlns:wp14="http://schemas.microsoft.com/office/word/2010/wordprocessingDrawing" xmlns:wp="http://schemas.openxmlformats.org/drawingml/2006/wordprocessingDrawing" xmlns:w10="urn:schemas-microsoft-com:office:word" xmlns:w="http://schemas.openxmlformats.org/wordprocessingml/2006/main" xmlns:w14="http://schemas.microsoft.com/office/word/2010/wordml" xmlns:w15="http://schemas.microsoft.com/office/word/2012/wordml" xmlns:w16cid="http://schemas.microsoft.com/office/word/2016/wordml/cid" xmlns:w16se="http://schemas.microsoft.com/office/word/2015/wordml/symex" xmlns:wpg="http://schemas.microsoft.com/office/word/2010/wordprocessingGroup" xmlns:wpi="http://schemas.microsoft.com/office/word/2010/wordprocessingInk" xmlns:wne="http://schemas.microsoft.com/office/word/2006/wordml" xmlns:wps="http://schemas.microsoft.com/office/word/2010/wordprocessingShape" mc:Ignorable="w14 w15 w16se w16cid wp14">
   <w:body>
     <w:p>
       <w:pPr>
@@ -137,8 +137,93 @@
       </w:r>
     </w:p>
     <w:p>
-      <w:r>
-        <w:t xml:space="preserve">Penelitian tentang Rancang Bangun Aplikasi untuk Penyedia Kursus Mengemudi Berbasis Web dengan </w:t>
+      <w:proofErr w:type="spellStart"/>
+      <w:r>
+        <w:t>Penelitian</w:t>
+      </w:r>
+      <w:proofErr w:type="spellEnd"/>
+      <w:r>
+        <w:t xml:space="preserve"> </w:t>
+      </w:r>
+      <w:proofErr w:type="spellStart"/>
+      <w:r>
+        <w:t>tentang</w:t>
+      </w:r>
+      <w:proofErr w:type="spellEnd"/>
+      <w:r>
+        <w:t xml:space="preserve"> </w:t>
+      </w:r>
+      <w:proofErr w:type="spellStart"/>
+      <w:r>
+        <w:t>Rancang</w:t>
+      </w:r>
+      <w:proofErr w:type="spellEnd"/>
+      <w:r>
+        <w:t xml:space="preserve"> </w:t>
+      </w:r>
+      <w:proofErr w:type="spellStart"/>
+      <w:r>
+        <w:t>Bangun</w:t>
+      </w:r>
+      <w:proofErr w:type="spellEnd"/>
+      <w:r>
+        <w:t xml:space="preserve"> </w:t>
+      </w:r>
+      <w:proofErr w:type="spellStart"/>
+      <w:r>
+        <w:t>Aplikasi</w:t>
+      </w:r>
+      <w:proofErr w:type="spellEnd"/>
+      <w:r>
+        <w:t xml:space="preserve"> </w:t>
+      </w:r>
+      <w:proofErr w:type="spellStart"/>
+      <w:r>
+        <w:t>untuk</w:t>
+      </w:r>
+      <w:proofErr w:type="spellEnd"/>
+      <w:r>
+        <w:t xml:space="preserve"> </w:t>
+      </w:r>
+      <w:proofErr w:type="spellStart"/>
+      <w:r>
+        <w:t>Penyedia</w:t>
+      </w:r>
+      <w:proofErr w:type="spellEnd"/>
+      <w:r>
+        <w:t xml:space="preserve"> </w:t>
+      </w:r>
+      <w:proofErr w:type="spellStart"/>
+      <w:r>
+        <w:t>Kursus</w:t>
+      </w:r>
+      <w:proofErr w:type="spellEnd"/>
+      <w:r>
+        <w:t xml:space="preserve"> </w:t>
+      </w:r>
+      <w:proofErr w:type="spellStart"/>
+      <w:r>
+        <w:t>Mengemudi</w:t>
+      </w:r>
+      <w:proofErr w:type="spellEnd"/>
+      <w:r>
+        <w:t xml:space="preserve"> </w:t>
+      </w:r>
+      <w:proofErr w:type="spellStart"/>
+      <w:r>
+        <w:t>Berbasis</w:t>
+      </w:r>
+      <w:proofErr w:type="spellEnd"/>
+      <w:r>
+        <w:t xml:space="preserve"> Web </w:t>
+      </w:r>
+      <w:proofErr w:type="spellStart"/>
+      <w:r>
+        <w:t>dengan</w:t>
+      </w:r>
+      <w:proofErr w:type="spellEnd"/>
+      <w:r>
+        <w:t xml:space="preserve"> </w:t>
       </w:r>
       <w:r>
         <w:rPr>
@@ -155,7 +240,135 @@
         <w:t xml:space="preserve"> </w:t>
       </w:r>
       <w:r>
-        <w:t>yang telah dirancang dan dilakukan oleh Penulis dibantu dengan penyedia kursus mengemudi dan partisipan penguji aplikasi menghasilkan kesimpulan dibawah ini.</w:t>
+        <w:t xml:space="preserve">yang </w:t>
+      </w:r>
+      <w:proofErr w:type="spellStart"/>
+      <w:r>
+        <w:t>telah</w:t>
+      </w:r>
+      <w:proofErr w:type="spellEnd"/>
+      <w:r>
+        <w:t xml:space="preserve"> </w:t>
+      </w:r>
+      <w:proofErr w:type="spellStart"/>
+      <w:r>
+        <w:t>dirancang</w:t>
+      </w:r>
+      <w:proofErr w:type="spellEnd"/>
+      <w:r>
+        <w:t xml:space="preserve"> dan </w:t>
+      </w:r>
+      <w:proofErr w:type="spellStart"/>
+      <w:r>
+        <w:t>dilakukan</w:t>
+      </w:r>
+      <w:proofErr w:type="spellEnd"/>
+      <w:r>
+        <w:t xml:space="preserve"> oleh </w:t>
+      </w:r>
+      <w:proofErr w:type="spellStart"/>
+      <w:r>
+        <w:t>Penulis</w:t>
+      </w:r>
+      <w:proofErr w:type="spellEnd"/>
+      <w:r>
+        <w:t xml:space="preserve"> </w:t>
+      </w:r>
+      <w:proofErr w:type="spellStart"/>
+      <w:r>
+        <w:t>dibantu</w:t>
+      </w:r>
+      <w:proofErr w:type="spellEnd"/>
+      <w:r>
+        <w:t xml:space="preserve"> </w:t>
+      </w:r>
+      <w:proofErr w:type="spellStart"/>
+      <w:r>
+        <w:t>dengan</w:t>
+      </w:r>
+      <w:proofErr w:type="spellEnd"/>
+      <w:r>
+        <w:t xml:space="preserve"> </w:t>
+      </w:r>
+      <w:proofErr w:type="spellStart"/>
+      <w:r>
+        <w:t>penyedia</w:t>
+      </w:r>
+      <w:proofErr w:type="spellEnd"/>
+      <w:r>
+        <w:t xml:space="preserve"> </w:t>
+      </w:r>
+      <w:proofErr w:type="spellStart"/>
+      <w:r>
+        <w:t>kursus</w:t>
+      </w:r>
+      <w:proofErr w:type="spellEnd"/>
+      <w:r>
+        <w:t xml:space="preserve"> </w:t>
+      </w:r>
+      <w:proofErr w:type="spellStart"/>
+      <w:r>
+        <w:t>mengemudi</w:t>
+      </w:r>
+      <w:proofErr w:type="spellEnd"/>
+      <w:r>
+        <w:t xml:space="preserve"> dan </w:t>
+      </w:r>
+      <w:proofErr w:type="spellStart"/>
+      <w:r>
+        <w:t>partisipan</w:t>
+      </w:r>
+      <w:proofErr w:type="spellEnd"/>
+      <w:r>
+        <w:t xml:space="preserve"> </w:t>
+      </w:r>
+      <w:proofErr w:type="spellStart"/>
+      <w:r>
+        <w:t>penguji</w:t>
+      </w:r>
+      <w:proofErr w:type="spellEnd"/>
+      <w:r>
+        <w:t xml:space="preserve"> </w:t>
+      </w:r>
+      <w:proofErr w:type="spellStart"/>
+      <w:r>
+        <w:t>aplikasi</w:t>
+      </w:r>
+      <w:proofErr w:type="spellEnd"/>
+      <w:r>
+        <w:t xml:space="preserve"> </w:t>
+      </w:r>
+      <w:proofErr w:type="spellStart"/>
+      <w:r>
+        <w:t>menghasilkan</w:t>
+      </w:r>
+      <w:proofErr w:type="spellEnd"/>
+      <w:r>
+        <w:t xml:space="preserve"> </w:t>
+      </w:r>
+      <w:proofErr w:type="spellStart"/>
+      <w:r>
+        <w:t>kesimpulan</w:t>
+      </w:r>
+      <w:proofErr w:type="spellEnd"/>
+      <w:r>
+        <w:t xml:space="preserve"> </w:t>
+      </w:r>
+      <w:proofErr w:type="spellStart"/>
+      <w:r>
+        <w:t>dibawah</w:t>
+      </w:r>
+      <w:proofErr w:type="spellEnd"/>
+      <w:r>
+        <w:t xml:space="preserve"> </w:t>
+      </w:r>
+      <w:proofErr w:type="spellStart"/>
+      <w:r>
+        <w:t>ini</w:t>
+      </w:r>
+      <w:proofErr w:type="spellEnd"/>
+      <w:r>
+        <w:t>.</w:t>
       </w:r>
     </w:p>
     <w:p>
@@ -167,8 +380,109 @@
         </w:numPr>
         <w:ind w:left="851" w:hanging="851"/>
       </w:pPr>
-      <w:r>
-        <w:t xml:space="preserve">Berdasarkan rancangan yang sudah didiskusikan Penulis dan beberapa penyedia kursus mengemudi di Surabaya, berhasil mengembangkan aplikasi menggunakan </w:t>
+      <w:proofErr w:type="spellStart"/>
+      <w:r>
+        <w:t>Berdasarkan</w:t>
+      </w:r>
+      <w:proofErr w:type="spellEnd"/>
+      <w:r>
+        <w:t xml:space="preserve"> </w:t>
+      </w:r>
+      <w:proofErr w:type="spellStart"/>
+      <w:r>
+        <w:t>rancangan</w:t>
+      </w:r>
+      <w:proofErr w:type="spellEnd"/>
+      <w:r>
+        <w:t xml:space="preserve"> yang </w:t>
+      </w:r>
+      <w:proofErr w:type="spellStart"/>
+      <w:r>
+        <w:t>sudah</w:t>
+      </w:r>
+      <w:proofErr w:type="spellEnd"/>
+      <w:r>
+        <w:t xml:space="preserve"> </w:t>
+      </w:r>
+      <w:proofErr w:type="spellStart"/>
+      <w:r>
+        <w:t>didiskusikan</w:t>
+      </w:r>
+      <w:proofErr w:type="spellEnd"/>
+      <w:r>
+        <w:t xml:space="preserve"> </w:t>
+      </w:r>
+      <w:proofErr w:type="spellStart"/>
+      <w:r>
+        <w:t>Penulis</w:t>
+      </w:r>
+      <w:proofErr w:type="spellEnd"/>
+      <w:r>
+        <w:t xml:space="preserve"> dan </w:t>
+      </w:r>
+      <w:proofErr w:type="spellStart"/>
+      <w:r>
+        <w:t>beberapa</w:t>
+      </w:r>
+      <w:proofErr w:type="spellEnd"/>
+      <w:r>
+        <w:t xml:space="preserve"> </w:t>
+      </w:r>
+      <w:proofErr w:type="spellStart"/>
+      <w:r>
+        <w:t>penyedia</w:t>
+      </w:r>
+      <w:proofErr w:type="spellEnd"/>
+      <w:r>
+        <w:t xml:space="preserve"> </w:t>
+      </w:r>
+      <w:proofErr w:type="spellStart"/>
+      <w:r>
+        <w:t>kursus</w:t>
+      </w:r>
+      <w:proofErr w:type="spellEnd"/>
+      <w:r>
+        <w:t xml:space="preserve"> </w:t>
+      </w:r>
+      <w:proofErr w:type="spellStart"/>
+      <w:r>
+        <w:t>mengemudi</w:t>
+      </w:r>
+      <w:proofErr w:type="spellEnd"/>
+      <w:r>
+        <w:t xml:space="preserve"> di Surabaya, </w:t>
+      </w:r>
+      <w:proofErr w:type="spellStart"/>
+      <w:r>
+        <w:t>berhasil</w:t>
+      </w:r>
+      <w:proofErr w:type="spellEnd"/>
+      <w:r>
+        <w:t xml:space="preserve"> </w:t>
+      </w:r>
+      <w:proofErr w:type="spellStart"/>
+      <w:r>
+        <w:t>mengembangkan</w:t>
+      </w:r>
+      <w:proofErr w:type="spellEnd"/>
+      <w:r>
+        <w:t xml:space="preserve"> </w:t>
+      </w:r>
+      <w:proofErr w:type="spellStart"/>
+      <w:r>
+        <w:t>aplikasi</w:t>
+      </w:r>
+      <w:proofErr w:type="spellEnd"/>
+      <w:r>
+        <w:t xml:space="preserve"> </w:t>
+      </w:r>
+      <w:proofErr w:type="spellStart"/>
+      <w:r>
+        <w:t>menggunakan</w:t>
+      </w:r>
+      <w:proofErr w:type="spellEnd"/>
+      <w:r>
+        <w:t xml:space="preserve"> </w:t>
       </w:r>
       <w:r>
         <w:rPr>
@@ -190,8 +504,69 @@
         </w:numPr>
         <w:ind w:left="851" w:hanging="851"/>
       </w:pPr>
-      <w:r>
-        <w:t xml:space="preserve">Aplikasi hasil penelitian ini berhasil melewati pengujian menggunakan </w:t>
+      <w:proofErr w:type="spellStart"/>
+      <w:r>
+        <w:t>Aplikasi</w:t>
+      </w:r>
+      <w:proofErr w:type="spellEnd"/>
+      <w:r>
+        <w:t xml:space="preserve"> </w:t>
+      </w:r>
+      <w:proofErr w:type="spellStart"/>
+      <w:r>
+        <w:t>hasil</w:t>
+      </w:r>
+      <w:proofErr w:type="spellEnd"/>
+      <w:r>
+        <w:t xml:space="preserve"> </w:t>
+      </w:r>
+      <w:proofErr w:type="spellStart"/>
+      <w:r>
+        <w:t>penelitian</w:t>
+      </w:r>
+      <w:proofErr w:type="spellEnd"/>
+      <w:r>
+        <w:t xml:space="preserve"> </w:t>
+      </w:r>
+      <w:proofErr w:type="spellStart"/>
+      <w:r>
+        <w:t>ini</w:t>
+      </w:r>
+      <w:proofErr w:type="spellEnd"/>
+      <w:r>
+        <w:t xml:space="preserve"> </w:t>
+      </w:r>
+      <w:proofErr w:type="spellStart"/>
+      <w:r>
+        <w:t>berhasil</w:t>
+      </w:r>
+      <w:proofErr w:type="spellEnd"/>
+      <w:r>
+        <w:t xml:space="preserve"> </w:t>
+      </w:r>
+      <w:proofErr w:type="spellStart"/>
+      <w:r>
+        <w:t>melewati</w:t>
+      </w:r>
+      <w:proofErr w:type="spellEnd"/>
+      <w:r>
+        <w:t xml:space="preserve"> </w:t>
+      </w:r>
+      <w:proofErr w:type="spellStart"/>
+      <w:r>
+        <w:t>pengujian</w:t>
+      </w:r>
+      <w:proofErr w:type="spellEnd"/>
+      <w:r>
+        <w:t xml:space="preserve"> </w:t>
+      </w:r>
+      <w:proofErr w:type="spellStart"/>
+      <w:r>
+        <w:t>menggunakan</w:t>
+      </w:r>
+      <w:proofErr w:type="spellEnd"/>
+      <w:r>
+        <w:t xml:space="preserve"> </w:t>
       </w:r>
       <w:r>
         <w:rPr>
@@ -200,8 +575,93 @@
         </w:rPr>
         <w:t xml:space="preserve">Black Box Testing </w:t>
       </w:r>
-      <w:r>
-        <w:t>dengan hasil 100% yang menunjukkan bahwa Aplikasi sudah berfungsi sebagaimana yang sudah dirancang bersama-sama.</w:t>
+      <w:proofErr w:type="spellStart"/>
+      <w:r>
+        <w:t>dengan</w:t>
+      </w:r>
+      <w:proofErr w:type="spellEnd"/>
+      <w:r>
+        <w:t xml:space="preserve"> </w:t>
+      </w:r>
+      <w:proofErr w:type="spellStart"/>
+      <w:r>
+        <w:t>hasil</w:t>
+      </w:r>
+      <w:proofErr w:type="spellEnd"/>
+      <w:r>
+        <w:t xml:space="preserve"> 100% yang </w:t>
+      </w:r>
+      <w:proofErr w:type="spellStart"/>
+      <w:r>
+        <w:t>menunjukkan</w:t>
+      </w:r>
+      <w:proofErr w:type="spellEnd"/>
+      <w:r>
+        <w:t xml:space="preserve"> </w:t>
+      </w:r>
+      <w:proofErr w:type="spellStart"/>
+      <w:r>
+        <w:t>bahwa</w:t>
+      </w:r>
+      <w:proofErr w:type="spellEnd"/>
+      <w:r>
+        <w:t xml:space="preserve"> </w:t>
+      </w:r>
+      <w:proofErr w:type="spellStart"/>
+      <w:r>
+        <w:t>Aplikasi</w:t>
+      </w:r>
+      <w:proofErr w:type="spellEnd"/>
+      <w:r>
+        <w:t xml:space="preserve"> </w:t>
+      </w:r>
+      <w:proofErr w:type="spellStart"/>
+      <w:r>
+        <w:t>sudah</w:t>
+      </w:r>
+      <w:proofErr w:type="spellEnd"/>
+      <w:r>
+        <w:t xml:space="preserve"> </w:t>
+      </w:r>
+      <w:proofErr w:type="spellStart"/>
+      <w:r>
+        <w:t>berfungsi</w:t>
+      </w:r>
+      <w:proofErr w:type="spellEnd"/>
+      <w:r>
+        <w:t xml:space="preserve"> </w:t>
+      </w:r>
+      <w:proofErr w:type="spellStart"/>
+      <w:r>
+        <w:t>sebagaimana</w:t>
+      </w:r>
+      <w:proofErr w:type="spellEnd"/>
+      <w:r>
+        <w:t xml:space="preserve"> yang </w:t>
+      </w:r>
+      <w:proofErr w:type="spellStart"/>
+      <w:r>
+        <w:t>sudah</w:t>
+      </w:r>
+      <w:proofErr w:type="spellEnd"/>
+      <w:r>
+        <w:t xml:space="preserve"> </w:t>
+      </w:r>
+      <w:proofErr w:type="spellStart"/>
+      <w:r>
+        <w:t>dirancang</w:t>
+      </w:r>
+      <w:proofErr w:type="spellEnd"/>
+      <w:r>
+        <w:t xml:space="preserve"> </w:t>
+      </w:r>
+      <w:proofErr w:type="spellStart"/>
+      <w:r>
+        <w:t>bersama-sama</w:t>
+      </w:r>
+      <w:proofErr w:type="spellEnd"/>
+      <w:r>
+        <w:t>.</w:t>
       </w:r>
     </w:p>
     <w:p>
@@ -213,8 +673,29 @@
         </w:numPr>
         <w:ind w:left="851" w:hanging="851"/>
       </w:pPr>
-      <w:r>
-        <w:t xml:space="preserve">Selain pengujian menggunakan </w:t>
+      <w:proofErr w:type="spellStart"/>
+      <w:r>
+        <w:t>Selain</w:t>
+      </w:r>
+      <w:proofErr w:type="spellEnd"/>
+      <w:r>
+        <w:t xml:space="preserve"> </w:t>
+      </w:r>
+      <w:proofErr w:type="spellStart"/>
+      <w:r>
+        <w:t>pengujian</w:t>
+      </w:r>
+      <w:proofErr w:type="spellEnd"/>
+      <w:r>
+        <w:t xml:space="preserve"> </w:t>
+      </w:r>
+      <w:proofErr w:type="spellStart"/>
+      <w:r>
+        <w:t>menggunakan</w:t>
+      </w:r>
+      <w:proofErr w:type="spellEnd"/>
+      <w:r>
+        <w:t xml:space="preserve"> </w:t>
       </w:r>
       <w:r>
         <w:rPr>
@@ -223,11 +704,216 @@
         </w:rPr>
         <w:t xml:space="preserve">Black Box Testing </w:t>
       </w:r>
-      <w:r>
-        <w:t xml:space="preserve">untuk menguji kecocokan fungsionalitas dan kemampuan interaksi dari aplikasi, kami juga menggunakan </w:t>
-      </w:r>
-      <w:r>
-        <w:t>ISO 25010:2023. Dimana untuk faktor kecocokan fungsionalitas, aplikasi mendapatkan nilai sebesar …., dan untuk faktor kemampuan interaksi, aplikasi mendapatkan nilai sebesar …..</w:t>
+      <w:proofErr w:type="spellStart"/>
+      <w:r>
+        <w:t>untuk</w:t>
+      </w:r>
+      <w:proofErr w:type="spellEnd"/>
+      <w:r>
+        <w:t xml:space="preserve"> </w:t>
+      </w:r>
+      <w:proofErr w:type="spellStart"/>
+      <w:r>
+        <w:t>menguji</w:t>
+      </w:r>
+      <w:proofErr w:type="spellEnd"/>
+      <w:r>
+        <w:t xml:space="preserve"> </w:t>
+      </w:r>
+      <w:proofErr w:type="spellStart"/>
+      <w:r>
+        <w:t>kecocokan</w:t>
+      </w:r>
+      <w:proofErr w:type="spellEnd"/>
+      <w:r>
+        <w:t xml:space="preserve"> </w:t>
+      </w:r>
+      <w:proofErr w:type="spellStart"/>
+      <w:r>
+        <w:t>fungsionalitas</w:t>
+      </w:r>
+      <w:proofErr w:type="spellEnd"/>
+      <w:r>
+        <w:t xml:space="preserve"> dan </w:t>
+      </w:r>
+      <w:proofErr w:type="spellStart"/>
+      <w:r>
+        <w:t>kemampuan</w:t>
+      </w:r>
+      <w:proofErr w:type="spellEnd"/>
+      <w:r>
+        <w:t xml:space="preserve"> </w:t>
+      </w:r>
+      <w:proofErr w:type="spellStart"/>
+      <w:r>
+        <w:t>interaksi</w:t>
+      </w:r>
+      <w:proofErr w:type="spellEnd"/>
+      <w:r>
+        <w:t xml:space="preserve"> </w:t>
+      </w:r>
+      <w:proofErr w:type="spellStart"/>
+      <w:r>
+        <w:t>dari</w:t>
+      </w:r>
+      <w:proofErr w:type="spellEnd"/>
+      <w:r>
+        <w:t xml:space="preserve"> </w:t>
+      </w:r>
+      <w:proofErr w:type="spellStart"/>
+      <w:r>
+        <w:t>aplikasi</w:t>
+      </w:r>
+      <w:proofErr w:type="spellEnd"/>
+      <w:r>
+        <w:t xml:space="preserve">, kami juga </w:t>
+      </w:r>
+      <w:proofErr w:type="spellStart"/>
+      <w:r>
+        <w:t>menggunakan</w:t>
+      </w:r>
+      <w:proofErr w:type="spellEnd"/>
+      <w:r>
+        <w:t xml:space="preserve"> </w:t>
+      </w:r>
+      <w:r>
+        <w:t xml:space="preserve">ISO 25010:2023. </w:t>
+      </w:r>
+      <w:proofErr w:type="spellStart"/>
+      <w:r>
+        <w:t>Dimana</w:t>
+      </w:r>
+      <w:proofErr w:type="spellEnd"/>
+      <w:r>
+        <w:t xml:space="preserve"> </w:t>
+      </w:r>
+      <w:proofErr w:type="spellStart"/>
+      <w:r>
+        <w:t>untuk</w:t>
+      </w:r>
+      <w:proofErr w:type="spellEnd"/>
+      <w:r>
+        <w:t xml:space="preserve"> </w:t>
+      </w:r>
+      <w:proofErr w:type="spellStart"/>
+      <w:r>
+        <w:t>faktor</w:t>
+      </w:r>
+      <w:proofErr w:type="spellEnd"/>
+      <w:r>
+        <w:t xml:space="preserve"> </w:t>
+      </w:r>
+      <w:r>
+        <w:rPr>
+          <w:i/>
+          <w:iCs/>
+        </w:rPr>
+        <w:t>functional suitability</w:t>
+      </w:r>
+      <w:r>
+        <w:t xml:space="preserve">, </w:t>
+      </w:r>
+      <w:proofErr w:type="spellStart"/>
+      <w:r>
+        <w:t>aplikasi</w:t>
+      </w:r>
+      <w:proofErr w:type="spellEnd"/>
+      <w:r>
+        <w:t xml:space="preserve"> </w:t>
+      </w:r>
+      <w:proofErr w:type="spellStart"/>
+      <w:r>
+        <w:t>mendapatkan</w:t>
+      </w:r>
+      <w:proofErr w:type="spellEnd"/>
+      <w:r>
+        <w:t xml:space="preserve"> </w:t>
+      </w:r>
+      <w:proofErr w:type="spellStart"/>
+      <w:r>
+        <w:t>nilai</w:t>
+      </w:r>
+      <w:proofErr w:type="spellEnd"/>
+      <w:r>
+        <w:t xml:space="preserve"> </w:t>
+      </w:r>
+      <w:proofErr w:type="spellStart"/>
+      <w:r>
+        <w:t>sebesar</w:t>
+      </w:r>
+      <w:proofErr w:type="spellEnd"/>
+      <w:r>
+        <w:t xml:space="preserve"> </w:t>
+      </w:r>
+      <w:r>
+        <w:t>91,3%</w:t>
+      </w:r>
+      <w:r>
+        <w:t xml:space="preserve">, dan </w:t>
+      </w:r>
+      <w:proofErr w:type="spellStart"/>
+      <w:r>
+        <w:t>untuk</w:t>
+      </w:r>
+      <w:proofErr w:type="spellEnd"/>
+      <w:r>
+        <w:t xml:space="preserve"> </w:t>
+      </w:r>
+      <w:proofErr w:type="spellStart"/>
+      <w:r>
+        <w:t>faktor</w:t>
+      </w:r>
+      <w:proofErr w:type="spellEnd"/>
+      <w:r>
+        <w:t xml:space="preserve"> </w:t>
+      </w:r>
+      <w:r>
+        <w:rPr>
+          <w:i/>
+          <w:iCs/>
+        </w:rPr>
+        <w:t>interaction capability</w:t>
+      </w:r>
+      <w:r>
+        <w:t xml:space="preserve">, </w:t>
+      </w:r>
+      <w:proofErr w:type="spellStart"/>
+      <w:r>
+        <w:t>aplikasi</w:t>
+      </w:r>
+      <w:proofErr w:type="spellEnd"/>
+      <w:r>
+        <w:t xml:space="preserve"> </w:t>
+      </w:r>
+      <w:proofErr w:type="spellStart"/>
+      <w:r>
+        <w:t>mendapatkan</w:t>
+      </w:r>
+      <w:proofErr w:type="spellEnd"/>
+      <w:r>
+        <w:t xml:space="preserve"> </w:t>
+      </w:r>
+      <w:proofErr w:type="spellStart"/>
+      <w:r>
+        <w:t>nilai</w:t>
+      </w:r>
+      <w:proofErr w:type="spellEnd"/>
+      <w:r>
+        <w:t xml:space="preserve"> </w:t>
+      </w:r>
+      <w:proofErr w:type="spellStart"/>
+      <w:r>
+        <w:t>sebesar</w:t>
+      </w:r>
+      <w:proofErr w:type="spellEnd"/>
+      <w:r>
+        <w:t xml:space="preserve"> </w:t>
+      </w:r>
+      <w:r>
+        <w:t>84,2%</w:t>
+      </w:r>
+      <w:r>
+        <w:t>.</w:t>
       </w:r>
     </w:p>
     <w:p>
@@ -239,9 +925,152 @@
         </w:numPr>
         <w:ind w:left="851" w:hanging="851"/>
       </w:pPr>
-      <w:r>
-        <w:t>Dengan demikian, aplikasi KEMUDI dianggap layak dan mudah digunakan oleh seluruh pihak yang terlibat, baik Siswa, Instruktur Kursus, maupun Pemilik / Admin Kursus</w:t>
-      </w:r>
+      <w:proofErr w:type="spellStart"/>
+      <w:r>
+        <w:t>Dengan</w:t>
+      </w:r>
+      <w:proofErr w:type="spellEnd"/>
+      <w:r>
+        <w:t xml:space="preserve"> </w:t>
+      </w:r>
+      <w:proofErr w:type="spellStart"/>
+      <w:r>
+        <w:t>demikian</w:t>
+      </w:r>
+      <w:proofErr w:type="spellEnd"/>
+      <w:r>
+        <w:t xml:space="preserve">, </w:t>
+      </w:r>
+      <w:proofErr w:type="spellStart"/>
+      <w:r>
+        <w:t>aplikasi</w:t>
+      </w:r>
+      <w:proofErr w:type="spellEnd"/>
+      <w:r>
+        <w:t xml:space="preserve"> KEMUDI </w:t>
+      </w:r>
+      <w:proofErr w:type="spellStart"/>
+      <w:r>
+        <w:t>dianggap</w:t>
+      </w:r>
+      <w:proofErr w:type="spellEnd"/>
+      <w:r>
+        <w:t xml:space="preserve"> </w:t>
+      </w:r>
+      <w:proofErr w:type="spellStart"/>
+      <w:r>
+        <w:t>layak</w:t>
+      </w:r>
+      <w:proofErr w:type="spellEnd"/>
+      <w:r>
+        <w:t xml:space="preserve"> </w:t>
+      </w:r>
+      <w:proofErr w:type="spellStart"/>
+      <w:r>
+        <w:t>secara</w:t>
+      </w:r>
+      <w:proofErr w:type="spellEnd"/>
+      <w:r>
+        <w:t xml:space="preserve"> fungsional</w:t>
+      </w:r>
+      <w:bookmarkStart w:id="7" w:name="_GoBack"/>
+      <w:bookmarkEnd w:id="7"/>
+      <w:r>
+        <w:t xml:space="preserve"> dan </w:t>
+      </w:r>
+      <w:proofErr w:type="spellStart"/>
+      <w:r>
+        <w:t>mudah</w:t>
+      </w:r>
+      <w:proofErr w:type="spellEnd"/>
+      <w:r>
+        <w:t xml:space="preserve"> </w:t>
+      </w:r>
+      <w:proofErr w:type="spellStart"/>
+      <w:r>
+        <w:t>digunakan</w:t>
+      </w:r>
+      <w:proofErr w:type="spellEnd"/>
+      <w:r>
+        <w:t xml:space="preserve"> oleh </w:t>
+      </w:r>
+      <w:proofErr w:type="spellStart"/>
+      <w:r>
+        <w:t>seluruh</w:t>
+      </w:r>
+      <w:proofErr w:type="spellEnd"/>
+      <w:r>
+        <w:t xml:space="preserve"> </w:t>
+      </w:r>
+      <w:proofErr w:type="spellStart"/>
+      <w:r>
+        <w:t>pihak</w:t>
+      </w:r>
+      <w:proofErr w:type="spellEnd"/>
+      <w:r>
+        <w:t xml:space="preserve"> yang </w:t>
+      </w:r>
+      <w:proofErr w:type="spellStart"/>
+      <w:r>
+        <w:t>terlibat</w:t>
+      </w:r>
+      <w:proofErr w:type="spellEnd"/>
+      <w:r>
+        <w:t xml:space="preserve">, </w:t>
+      </w:r>
+      <w:proofErr w:type="spellStart"/>
+      <w:r>
+        <w:t>baik</w:t>
+      </w:r>
+      <w:proofErr w:type="spellEnd"/>
+      <w:r>
+        <w:t xml:space="preserve"> </w:t>
+      </w:r>
+      <w:proofErr w:type="spellStart"/>
+      <w:r>
+        <w:t>Siswa</w:t>
+      </w:r>
+      <w:proofErr w:type="spellEnd"/>
+      <w:r>
+        <w:t xml:space="preserve">, </w:t>
+      </w:r>
+      <w:proofErr w:type="spellStart"/>
+      <w:r>
+        <w:t>Instruktur</w:t>
+      </w:r>
+      <w:proofErr w:type="spellEnd"/>
+      <w:r>
+        <w:t xml:space="preserve"> </w:t>
+      </w:r>
+      <w:proofErr w:type="spellStart"/>
+      <w:r>
+        <w:t>Kursus</w:t>
+      </w:r>
+      <w:proofErr w:type="spellEnd"/>
+      <w:r>
+        <w:t xml:space="preserve">, </w:t>
+      </w:r>
+      <w:proofErr w:type="spellStart"/>
+      <w:r>
+        <w:t>maupun</w:t>
+      </w:r>
+      <w:proofErr w:type="spellEnd"/>
+      <w:r>
+        <w:t xml:space="preserve"> </w:t>
+      </w:r>
+      <w:proofErr w:type="spellStart"/>
+      <w:r>
+        <w:t>Pemilik</w:t>
+      </w:r>
+      <w:proofErr w:type="spellEnd"/>
+      <w:r>
+        <w:t xml:space="preserve"> / Admin </w:t>
+      </w:r>
+      <w:proofErr w:type="spellStart"/>
+      <w:r>
+        <w:t>Kursus</w:t>
+      </w:r>
+      <w:proofErr w:type="spellEnd"/>
       <w:r>
         <w:t>.</w:t>
       </w:r>
@@ -255,8 +1084,125 @@
       </w:r>
     </w:p>
     <w:p>
-      <w:r>
-        <w:t>Sepanjang masa penelitian, Penulis menemui beberapa kesulitan dan kemungkinan pengembangan aplikasi di masa depan sebagaimana yang akan dijelaskan dibawah ini.</w:t>
+      <w:proofErr w:type="spellStart"/>
+      <w:r>
+        <w:t>Sepanjang</w:t>
+      </w:r>
+      <w:proofErr w:type="spellEnd"/>
+      <w:r>
+        <w:t xml:space="preserve"> masa </w:t>
+      </w:r>
+      <w:proofErr w:type="spellStart"/>
+      <w:r>
+        <w:t>penelitian</w:t>
+      </w:r>
+      <w:proofErr w:type="spellEnd"/>
+      <w:r>
+        <w:t xml:space="preserve">, </w:t>
+      </w:r>
+      <w:proofErr w:type="spellStart"/>
+      <w:r>
+        <w:t>Penulis</w:t>
+      </w:r>
+      <w:proofErr w:type="spellEnd"/>
+      <w:r>
+        <w:t xml:space="preserve"> </w:t>
+      </w:r>
+      <w:proofErr w:type="spellStart"/>
+      <w:r>
+        <w:t>menemui</w:t>
+      </w:r>
+      <w:proofErr w:type="spellEnd"/>
+      <w:r>
+        <w:t xml:space="preserve"> </w:t>
+      </w:r>
+      <w:proofErr w:type="spellStart"/>
+      <w:r>
+        <w:t>beberapa</w:t>
+      </w:r>
+      <w:proofErr w:type="spellEnd"/>
+      <w:r>
+        <w:t xml:space="preserve"> </w:t>
+      </w:r>
+      <w:proofErr w:type="spellStart"/>
+      <w:r>
+        <w:t>kesulitan</w:t>
+      </w:r>
+      <w:proofErr w:type="spellEnd"/>
+      <w:r>
+        <w:t xml:space="preserve"> dan </w:t>
+      </w:r>
+      <w:proofErr w:type="spellStart"/>
+      <w:r>
+        <w:t>kemungkinan</w:t>
+      </w:r>
+      <w:proofErr w:type="spellEnd"/>
+      <w:r>
+        <w:t xml:space="preserve"> </w:t>
+      </w:r>
+      <w:proofErr w:type="spellStart"/>
+      <w:r>
+        <w:t>pengembangan</w:t>
+      </w:r>
+      <w:proofErr w:type="spellEnd"/>
+      <w:r>
+        <w:t xml:space="preserve"> </w:t>
+      </w:r>
+      <w:proofErr w:type="spellStart"/>
+      <w:r>
+        <w:t>aplikasi</w:t>
+      </w:r>
+      <w:proofErr w:type="spellEnd"/>
+      <w:r>
+        <w:t xml:space="preserve"> di masa </w:t>
+      </w:r>
+      <w:proofErr w:type="spellStart"/>
+      <w:r>
+        <w:t>depan</w:t>
+      </w:r>
+      <w:proofErr w:type="spellEnd"/>
+      <w:r>
+        <w:t xml:space="preserve"> </w:t>
+      </w:r>
+      <w:proofErr w:type="spellStart"/>
+      <w:r>
+        <w:t>sebagaimana</w:t>
+      </w:r>
+      <w:proofErr w:type="spellEnd"/>
+      <w:r>
+        <w:t xml:space="preserve"> yang </w:t>
+      </w:r>
+      <w:proofErr w:type="spellStart"/>
+      <w:r>
+        <w:t>akan</w:t>
+      </w:r>
+      <w:proofErr w:type="spellEnd"/>
+      <w:r>
+        <w:t xml:space="preserve"> </w:t>
+      </w:r>
+      <w:proofErr w:type="spellStart"/>
+      <w:r>
+        <w:t>dijelaskan</w:t>
+      </w:r>
+      <w:proofErr w:type="spellEnd"/>
+      <w:r>
+        <w:t xml:space="preserve"> </w:t>
+      </w:r>
+      <w:proofErr w:type="spellStart"/>
+      <w:r>
+        <w:t>dibawah</w:t>
+      </w:r>
+      <w:proofErr w:type="spellEnd"/>
+      <w:r>
+        <w:t xml:space="preserve"> </w:t>
+      </w:r>
+      <w:proofErr w:type="spellStart"/>
+      <w:r>
+        <w:t>ini</w:t>
+      </w:r>
+      <w:proofErr w:type="spellEnd"/>
+      <w:r>
+        <w:t>.</w:t>
       </w:r>
     </w:p>
     <w:p>
@@ -268,13 +1214,292 @@
         </w:numPr>
         <w:ind w:left="851" w:hanging="851"/>
       </w:pPr>
+      <w:proofErr w:type="spellStart"/>
       <w:r>
         <w:lastRenderedPageBreak/>
-        <w:t xml:space="preserve">Aplikasi saat ini mengimplementasikan kebutuhan-kebutuhan yang teridentifikasi selama penelitian. Namun, Penulis yakin seiring berjalannya waktu, kebutuhan-kebutuhan dalam manajemen </w:t>
-      </w:r>
-      <w:r>
-        <w:t>kursus mengemudi akan bertambah, selain itu, hadirnya teknologi baru memberikan peluang untuk meningkatkan dan mengembangkan aplikasi menjadi lebih baik lagi</w:t>
-      </w:r>
+        <w:t>Aplikasi</w:t>
+      </w:r>
+      <w:proofErr w:type="spellEnd"/>
+      <w:r>
+        <w:t xml:space="preserve"> </w:t>
+      </w:r>
+      <w:proofErr w:type="spellStart"/>
+      <w:r>
+        <w:t>saat</w:t>
+      </w:r>
+      <w:proofErr w:type="spellEnd"/>
+      <w:r>
+        <w:t xml:space="preserve"> </w:t>
+      </w:r>
+      <w:proofErr w:type="spellStart"/>
+      <w:r>
+        <w:t>ini</w:t>
+      </w:r>
+      <w:proofErr w:type="spellEnd"/>
+      <w:r>
+        <w:t xml:space="preserve"> </w:t>
+      </w:r>
+      <w:proofErr w:type="spellStart"/>
+      <w:r>
+        <w:t>mengimplementasikan</w:t>
+      </w:r>
+      <w:proofErr w:type="spellEnd"/>
+      <w:r>
+        <w:t xml:space="preserve"> </w:t>
+      </w:r>
+      <w:proofErr w:type="spellStart"/>
+      <w:r>
+        <w:t>kebutuhan-kebutuhan</w:t>
+      </w:r>
+      <w:proofErr w:type="spellEnd"/>
+      <w:r>
+        <w:t xml:space="preserve"> yang </w:t>
+      </w:r>
+      <w:proofErr w:type="spellStart"/>
+      <w:r>
+        <w:t>teridentifikasi</w:t>
+      </w:r>
+      <w:proofErr w:type="spellEnd"/>
+      <w:r>
+        <w:t xml:space="preserve"> </w:t>
+      </w:r>
+      <w:proofErr w:type="spellStart"/>
+      <w:r>
+        <w:t>selama</w:t>
+      </w:r>
+      <w:proofErr w:type="spellEnd"/>
+      <w:r>
+        <w:t xml:space="preserve"> </w:t>
+      </w:r>
+      <w:proofErr w:type="spellStart"/>
+      <w:r>
+        <w:t>penelitian</w:t>
+      </w:r>
+      <w:proofErr w:type="spellEnd"/>
+      <w:r>
+        <w:t xml:space="preserve">. </w:t>
+      </w:r>
+      <w:proofErr w:type="spellStart"/>
+      <w:r>
+        <w:t>Namun</w:t>
+      </w:r>
+      <w:proofErr w:type="spellEnd"/>
+      <w:r>
+        <w:t xml:space="preserve">, </w:t>
+      </w:r>
+      <w:proofErr w:type="spellStart"/>
+      <w:r>
+        <w:t>Penulis</w:t>
+      </w:r>
+      <w:proofErr w:type="spellEnd"/>
+      <w:r>
+        <w:t xml:space="preserve"> </w:t>
+      </w:r>
+      <w:proofErr w:type="spellStart"/>
+      <w:r>
+        <w:t>yakin</w:t>
+      </w:r>
+      <w:proofErr w:type="spellEnd"/>
+      <w:r>
+        <w:t xml:space="preserve"> </w:t>
+      </w:r>
+      <w:proofErr w:type="spellStart"/>
+      <w:r>
+        <w:t>seiring</w:t>
+      </w:r>
+      <w:proofErr w:type="spellEnd"/>
+      <w:r>
+        <w:t xml:space="preserve"> </w:t>
+      </w:r>
+      <w:proofErr w:type="spellStart"/>
+      <w:r>
+        <w:t>berjalannya</w:t>
+      </w:r>
+      <w:proofErr w:type="spellEnd"/>
+      <w:r>
+        <w:t xml:space="preserve"> </w:t>
+      </w:r>
+      <w:proofErr w:type="spellStart"/>
+      <w:r>
+        <w:t>waktu</w:t>
+      </w:r>
+      <w:proofErr w:type="spellEnd"/>
+      <w:r>
+        <w:t xml:space="preserve">, </w:t>
+      </w:r>
+      <w:proofErr w:type="spellStart"/>
+      <w:r>
+        <w:t>kebutuhan-kebutuhan</w:t>
+      </w:r>
+      <w:proofErr w:type="spellEnd"/>
+      <w:r>
+        <w:t xml:space="preserve"> </w:t>
+      </w:r>
+      <w:proofErr w:type="spellStart"/>
+      <w:r>
+        <w:t>dalam</w:t>
+      </w:r>
+      <w:proofErr w:type="spellEnd"/>
+      <w:r>
+        <w:t xml:space="preserve"> </w:t>
+      </w:r>
+      <w:proofErr w:type="spellStart"/>
+      <w:r>
+        <w:t>manajemen</w:t>
+      </w:r>
+      <w:proofErr w:type="spellEnd"/>
+      <w:r>
+        <w:t xml:space="preserve"> </w:t>
+      </w:r>
+      <w:proofErr w:type="spellStart"/>
+      <w:r>
+        <w:t>kursus</w:t>
+      </w:r>
+      <w:proofErr w:type="spellEnd"/>
+      <w:r>
+        <w:t xml:space="preserve"> </w:t>
+      </w:r>
+      <w:proofErr w:type="spellStart"/>
+      <w:r>
+        <w:t>mengemudi</w:t>
+      </w:r>
+      <w:proofErr w:type="spellEnd"/>
+      <w:r>
+        <w:t xml:space="preserve"> </w:t>
+      </w:r>
+      <w:proofErr w:type="spellStart"/>
+      <w:r>
+        <w:t>akan</w:t>
+      </w:r>
+      <w:proofErr w:type="spellEnd"/>
+      <w:r>
+        <w:t xml:space="preserve"> </w:t>
+      </w:r>
+      <w:proofErr w:type="spellStart"/>
+      <w:r>
+        <w:t>bertambah</w:t>
+      </w:r>
+      <w:proofErr w:type="spellEnd"/>
+      <w:r>
+        <w:t xml:space="preserve">, </w:t>
+      </w:r>
+      <w:proofErr w:type="spellStart"/>
+      <w:r>
+        <w:t>selain</w:t>
+      </w:r>
+      <w:proofErr w:type="spellEnd"/>
+      <w:r>
+        <w:t xml:space="preserve"> </w:t>
+      </w:r>
+      <w:proofErr w:type="spellStart"/>
+      <w:r>
+        <w:t>itu</w:t>
+      </w:r>
+      <w:proofErr w:type="spellEnd"/>
+      <w:r>
+        <w:t xml:space="preserve">, </w:t>
+      </w:r>
+      <w:proofErr w:type="spellStart"/>
+      <w:r>
+        <w:t>hadirnya</w:t>
+      </w:r>
+      <w:proofErr w:type="spellEnd"/>
+      <w:r>
+        <w:t xml:space="preserve"> </w:t>
+      </w:r>
+      <w:proofErr w:type="spellStart"/>
+      <w:r>
+        <w:t>teknologi</w:t>
+      </w:r>
+      <w:proofErr w:type="spellEnd"/>
+      <w:r>
+        <w:t xml:space="preserve"> </w:t>
+      </w:r>
+      <w:proofErr w:type="spellStart"/>
+      <w:r>
+        <w:t>baru</w:t>
+      </w:r>
+      <w:proofErr w:type="spellEnd"/>
+      <w:r>
+        <w:t xml:space="preserve"> </w:t>
+      </w:r>
+      <w:proofErr w:type="spellStart"/>
+      <w:r>
+        <w:t>memberikan</w:t>
+      </w:r>
+      <w:proofErr w:type="spellEnd"/>
+      <w:r>
+        <w:t xml:space="preserve"> </w:t>
+      </w:r>
+      <w:proofErr w:type="spellStart"/>
+      <w:r>
+        <w:t>peluang</w:t>
+      </w:r>
+      <w:proofErr w:type="spellEnd"/>
+      <w:r>
+        <w:t xml:space="preserve"> </w:t>
+      </w:r>
+      <w:proofErr w:type="spellStart"/>
+      <w:r>
+        <w:t>untuk</w:t>
+      </w:r>
+      <w:proofErr w:type="spellEnd"/>
+      <w:r>
+        <w:t xml:space="preserve"> </w:t>
+      </w:r>
+      <w:proofErr w:type="spellStart"/>
+      <w:r>
+        <w:t>meningkatkan</w:t>
+      </w:r>
+      <w:proofErr w:type="spellEnd"/>
+      <w:r>
+        <w:t xml:space="preserve"> dan </w:t>
+      </w:r>
+      <w:proofErr w:type="spellStart"/>
+      <w:r>
+        <w:t>mengembangkan</w:t>
+      </w:r>
+      <w:proofErr w:type="spellEnd"/>
+      <w:r>
+        <w:t xml:space="preserve"> </w:t>
+      </w:r>
+      <w:proofErr w:type="spellStart"/>
+      <w:r>
+        <w:t>aplikasi</w:t>
+      </w:r>
+      <w:proofErr w:type="spellEnd"/>
+      <w:r>
+        <w:t xml:space="preserve"> </w:t>
+      </w:r>
+      <w:proofErr w:type="spellStart"/>
+      <w:r>
+        <w:t>menjadi</w:t>
+      </w:r>
+      <w:proofErr w:type="spellEnd"/>
+      <w:r>
+        <w:t xml:space="preserve"> </w:t>
+      </w:r>
+      <w:proofErr w:type="spellStart"/>
+      <w:r>
+        <w:t>lebih</w:t>
+      </w:r>
+      <w:proofErr w:type="spellEnd"/>
+      <w:r>
+        <w:t xml:space="preserve"> </w:t>
+      </w:r>
+      <w:proofErr w:type="spellStart"/>
+      <w:r>
+        <w:t>baik</w:t>
+      </w:r>
+      <w:proofErr w:type="spellEnd"/>
+      <w:r>
+        <w:t xml:space="preserve"> </w:t>
+      </w:r>
+      <w:proofErr w:type="spellStart"/>
+      <w:r>
+        <w:t>lagi</w:t>
+      </w:r>
+      <w:proofErr w:type="spellEnd"/>
       <w:r>
         <w:t>.</w:t>
       </w:r>
@@ -288,9 +1513,115 @@
         </w:numPr>
         <w:ind w:left="851" w:hanging="851"/>
       </w:pPr>
-      <w:r>
-        <w:t>Pembuatan dokumentasi atau panduan penggunaan aplikasi memungkinkan aplikasi untuk menjadi lebih ramah dengan pengguna</w:t>
-      </w:r>
+      <w:proofErr w:type="spellStart"/>
+      <w:r>
+        <w:t>Pembuatan</w:t>
+      </w:r>
+      <w:proofErr w:type="spellEnd"/>
+      <w:r>
+        <w:t xml:space="preserve"> </w:t>
+      </w:r>
+      <w:proofErr w:type="spellStart"/>
+      <w:r>
+        <w:t>dokumentasi</w:t>
+      </w:r>
+      <w:proofErr w:type="spellEnd"/>
+      <w:r>
+        <w:t xml:space="preserve"> </w:t>
+      </w:r>
+      <w:proofErr w:type="spellStart"/>
+      <w:r>
+        <w:t>atau</w:t>
+      </w:r>
+      <w:proofErr w:type="spellEnd"/>
+      <w:r>
+        <w:t xml:space="preserve"> </w:t>
+      </w:r>
+      <w:proofErr w:type="spellStart"/>
+      <w:r>
+        <w:t>panduan</w:t>
+      </w:r>
+      <w:proofErr w:type="spellEnd"/>
+      <w:r>
+        <w:t xml:space="preserve"> </w:t>
+      </w:r>
+      <w:proofErr w:type="spellStart"/>
+      <w:r>
+        <w:t>penggunaan</w:t>
+      </w:r>
+      <w:proofErr w:type="spellEnd"/>
+      <w:r>
+        <w:t xml:space="preserve"> </w:t>
+      </w:r>
+      <w:proofErr w:type="spellStart"/>
+      <w:r>
+        <w:t>aplikasi</w:t>
+      </w:r>
+      <w:proofErr w:type="spellEnd"/>
+      <w:r>
+        <w:t xml:space="preserve"> </w:t>
+      </w:r>
+      <w:proofErr w:type="spellStart"/>
+      <w:r>
+        <w:t>memungkinkan</w:t>
+      </w:r>
+      <w:proofErr w:type="spellEnd"/>
+      <w:r>
+        <w:t xml:space="preserve"> </w:t>
+      </w:r>
+      <w:proofErr w:type="spellStart"/>
+      <w:r>
+        <w:t>aplikasi</w:t>
+      </w:r>
+      <w:proofErr w:type="spellEnd"/>
+      <w:r>
+        <w:t xml:space="preserve"> </w:t>
+      </w:r>
+      <w:proofErr w:type="spellStart"/>
+      <w:r>
+        <w:t>untuk</w:t>
+      </w:r>
+      <w:proofErr w:type="spellEnd"/>
+      <w:r>
+        <w:t xml:space="preserve"> </w:t>
+      </w:r>
+      <w:proofErr w:type="spellStart"/>
+      <w:r>
+        <w:t>menjadi</w:t>
+      </w:r>
+      <w:proofErr w:type="spellEnd"/>
+      <w:r>
+        <w:t xml:space="preserve"> </w:t>
+      </w:r>
+      <w:proofErr w:type="spellStart"/>
+      <w:r>
+        <w:t>lebih</w:t>
+      </w:r>
+      <w:proofErr w:type="spellEnd"/>
+      <w:r>
+        <w:t xml:space="preserve"> </w:t>
+      </w:r>
+      <w:proofErr w:type="spellStart"/>
+      <w:r>
+        <w:t>ramah</w:t>
+      </w:r>
+      <w:proofErr w:type="spellEnd"/>
+      <w:r>
+        <w:t xml:space="preserve"> </w:t>
+      </w:r>
+      <w:proofErr w:type="spellStart"/>
+      <w:r>
+        <w:t>dengan</w:t>
+      </w:r>
+      <w:proofErr w:type="spellEnd"/>
+      <w:r>
+        <w:t xml:space="preserve"> </w:t>
+      </w:r>
+      <w:proofErr w:type="spellStart"/>
+      <w:r>
+        <w:t>pengguna</w:t>
+      </w:r>
+      <w:proofErr w:type="spellEnd"/>
       <w:r>
         <w:t>.</w:t>
       </w:r>
@@ -304,8 +1635,141 @@
         </w:numPr>
         <w:ind w:left="851" w:hanging="851"/>
       </w:pPr>
-      <w:r>
-        <w:t xml:space="preserve">Penelitian di bidang serupa dalam meneliti aspek-aspek aplikasi KEMUDI seperti, otomatisasi pemilihan jadwal kursus, pembelajaran teori kursus mengemudi menggunakan </w:t>
+      <w:proofErr w:type="spellStart"/>
+      <w:r>
+        <w:t>Penelitian</w:t>
+      </w:r>
+      <w:proofErr w:type="spellEnd"/>
+      <w:r>
+        <w:t xml:space="preserve"> di </w:t>
+      </w:r>
+      <w:proofErr w:type="spellStart"/>
+      <w:r>
+        <w:t>bidang</w:t>
+      </w:r>
+      <w:proofErr w:type="spellEnd"/>
+      <w:r>
+        <w:t xml:space="preserve"> </w:t>
+      </w:r>
+      <w:proofErr w:type="spellStart"/>
+      <w:r>
+        <w:t>serupa</w:t>
+      </w:r>
+      <w:proofErr w:type="spellEnd"/>
+      <w:r>
+        <w:t xml:space="preserve"> </w:t>
+      </w:r>
+      <w:proofErr w:type="spellStart"/>
+      <w:r>
+        <w:t>dalam</w:t>
+      </w:r>
+      <w:proofErr w:type="spellEnd"/>
+      <w:r>
+        <w:t xml:space="preserve"> </w:t>
+      </w:r>
+      <w:proofErr w:type="spellStart"/>
+      <w:r>
+        <w:t>meneliti</w:t>
+      </w:r>
+      <w:proofErr w:type="spellEnd"/>
+      <w:r>
+        <w:t xml:space="preserve"> </w:t>
+      </w:r>
+      <w:proofErr w:type="spellStart"/>
+      <w:r>
+        <w:t>aspek-aspek</w:t>
+      </w:r>
+      <w:proofErr w:type="spellEnd"/>
+      <w:r>
+        <w:t xml:space="preserve"> </w:t>
+      </w:r>
+      <w:proofErr w:type="spellStart"/>
+      <w:r>
+        <w:t>aplikasi</w:t>
+      </w:r>
+      <w:proofErr w:type="spellEnd"/>
+      <w:r>
+        <w:t xml:space="preserve"> KEMUDI </w:t>
+      </w:r>
+      <w:proofErr w:type="spellStart"/>
+      <w:r>
+        <w:t>seperti</w:t>
+      </w:r>
+      <w:proofErr w:type="spellEnd"/>
+      <w:r>
+        <w:t xml:space="preserve">, </w:t>
+      </w:r>
+      <w:proofErr w:type="spellStart"/>
+      <w:r>
+        <w:t>otomatisasi</w:t>
+      </w:r>
+      <w:proofErr w:type="spellEnd"/>
+      <w:r>
+        <w:t xml:space="preserve"> </w:t>
+      </w:r>
+      <w:proofErr w:type="spellStart"/>
+      <w:r>
+        <w:t>pemilihan</w:t>
+      </w:r>
+      <w:proofErr w:type="spellEnd"/>
+      <w:r>
+        <w:t xml:space="preserve"> </w:t>
+      </w:r>
+      <w:proofErr w:type="spellStart"/>
+      <w:r>
+        <w:t>jadwal</w:t>
+      </w:r>
+      <w:proofErr w:type="spellEnd"/>
+      <w:r>
+        <w:t xml:space="preserve"> </w:t>
+      </w:r>
+      <w:proofErr w:type="spellStart"/>
+      <w:r>
+        <w:t>kursus</w:t>
+      </w:r>
+      <w:proofErr w:type="spellEnd"/>
+      <w:r>
+        <w:t xml:space="preserve">, </w:t>
+      </w:r>
+      <w:proofErr w:type="spellStart"/>
+      <w:r>
+        <w:t>pembelajaran</w:t>
+      </w:r>
+      <w:proofErr w:type="spellEnd"/>
+      <w:r>
+        <w:t xml:space="preserve"> </w:t>
+      </w:r>
+      <w:proofErr w:type="spellStart"/>
+      <w:r>
+        <w:t>teori</w:t>
+      </w:r>
+      <w:proofErr w:type="spellEnd"/>
+      <w:r>
+        <w:t xml:space="preserve"> </w:t>
+      </w:r>
+      <w:proofErr w:type="spellStart"/>
+      <w:r>
+        <w:t>kursus</w:t>
+      </w:r>
+      <w:proofErr w:type="spellEnd"/>
+      <w:r>
+        <w:t xml:space="preserve"> </w:t>
+      </w:r>
+      <w:proofErr w:type="spellStart"/>
+      <w:r>
+        <w:t>mengemudi</w:t>
+      </w:r>
+      <w:proofErr w:type="spellEnd"/>
+      <w:r>
+        <w:t xml:space="preserve"> </w:t>
+      </w:r>
+      <w:proofErr w:type="spellStart"/>
+      <w:r>
+        <w:t>menggunakan</w:t>
+      </w:r>
+      <w:proofErr w:type="spellEnd"/>
+      <w:r>
+        <w:t xml:space="preserve"> </w:t>
       </w:r>
       <w:r>
         <w:rPr>
@@ -315,7 +1779,15 @@
         <w:t>Artificial Intelligence</w:t>
       </w:r>
       <w:r>
-        <w:t>, dan yang lainnya.</w:t>
+        <w:t xml:space="preserve">, dan yang </w:t>
+      </w:r>
+      <w:proofErr w:type="spellStart"/>
+      <w:r>
+        <w:t>lainnya</w:t>
+      </w:r>
+      <w:proofErr w:type="spellEnd"/>
+      <w:r>
+        <w:t>.</w:t>
       </w:r>
     </w:p>
     <w:p/>
@@ -332,14 +1804,14 @@
           <w:vanish/>
         </w:rPr>
       </w:pPr>
-      <w:bookmarkStart w:id="7" w:name="_Toc169642755"/>
-      <w:bookmarkStart w:id="8" w:name="_Toc169647207"/>
-      <w:bookmarkStart w:id="9" w:name="_Toc169648457"/>
-      <w:bookmarkStart w:id="10" w:name="_Toc170850386"/>
-      <w:bookmarkEnd w:id="7"/>
+      <w:bookmarkStart w:id="8" w:name="_Toc169642755"/>
+      <w:bookmarkStart w:id="9" w:name="_Toc169647207"/>
+      <w:bookmarkStart w:id="10" w:name="_Toc169648457"/>
+      <w:bookmarkStart w:id="11" w:name="_Toc170850386"/>
       <w:bookmarkEnd w:id="8"/>
       <w:bookmarkEnd w:id="9"/>
       <w:bookmarkEnd w:id="10"/>
+      <w:bookmarkEnd w:id="11"/>
     </w:p>
     <w:sectPr>
       <w:pgSz w:w="11906" w:h="16838"/>
@@ -352,7 +1824,7 @@
 </file>
 
 <file path=word/numbering.xml><?xml version="1.0" encoding="utf-8"?>
-<w:numbering xmlns:wpc="http://schemas.microsoft.com/office/word/2010/wordprocessingCanvas" xmlns:cx="http://schemas.microsoft.com/office/drawing/2014/chartex" xmlns:cx1="http://schemas.microsoft.com/office/drawing/2015/9/8/chartex" xmlns:cx2="http://schemas.microsoft.com/office/drawing/2015/10/21/chartex" xmlns:cx3="http://schemas.microsoft.com/office/drawing/2016/5/9/chartex" xmlns:cx4="http://schemas.microsoft.com/office/drawing/2016/5/10/chartex" xmlns:cx5="http://schemas.microsoft.com/office/drawing/2016/5/11/chartex" xmlns:cx6="http://schemas.microsoft.com/office/drawing/2016/5/12/chartex" xmlns:cx7="http://schemas.microsoft.com/office/drawing/2016/5/13/chartex" xmlns:cx8="http://schemas.microsoft.com/office/drawing/2016/5/14/chartex" xmlns:mc="http://schemas.openxmlformats.org/markup-compatibility/2006" xmlns:aink="http://schemas.microsoft.com/office/drawing/2016/ink" xmlns:am3d="http://schemas.microsoft.com/office/drawing/2017/model3d" xmlns:o="urn:schemas-microsoft-com:office:office" xmlns:r="http://schemas.openxmlformats.org/officeDocument/2006/relationships" xmlns:m="http://schemas.openxmlformats.org/officeDocument/2006/math" xmlns:v="urn:schemas-microsoft-com:vml" xmlns:wp14="http://schemas.microsoft.com/office/word/2010/wordprocessingDrawing" xmlns:wp="http://schemas.openxmlformats.org/drawingml/2006/wordprocessingDrawing" xmlns:w10="urn:schemas-microsoft-com:office:word" xmlns:w="http://schemas.openxmlformats.org/wordprocessingml/2006/main" xmlns:w14="http://schemas.microsoft.com/office/word/2010/wordml" xmlns:w15="http://schemas.microsoft.com/office/word/2012/wordml" xmlns:w16cex="http://schemas.microsoft.com/office/word/2018/wordml/cex" xmlns:w16cid="http://schemas.microsoft.com/office/word/2016/wordml/cid" xmlns:w16="http://schemas.microsoft.com/office/word/2018/wordml" xmlns:w16se="http://schemas.microsoft.com/office/word/2015/wordml/symex" xmlns:wpg="http://schemas.microsoft.com/office/word/2010/wordprocessingGroup" xmlns:wpi="http://schemas.microsoft.com/office/word/2010/wordprocessingInk" xmlns:wne="http://schemas.microsoft.com/office/word/2006/wordml" xmlns:wps="http://schemas.microsoft.com/office/word/2010/wordprocessingShape" mc:Ignorable="w14 w15 w16se w16cid w16 w16cex wp14">
+<w:numbering xmlns:wpc="http://schemas.microsoft.com/office/word/2010/wordprocessingCanvas" xmlns:cx="http://schemas.microsoft.com/office/drawing/2014/chartex" xmlns:cx1="http://schemas.microsoft.com/office/drawing/2015/9/8/chartex" xmlns:cx2="http://schemas.microsoft.com/office/drawing/2015/10/21/chartex" xmlns:cx3="http://schemas.microsoft.com/office/drawing/2016/5/9/chartex" xmlns:cx4="http://schemas.microsoft.com/office/drawing/2016/5/10/chartex" xmlns:cx5="http://schemas.microsoft.com/office/drawing/2016/5/11/chartex" xmlns:cx6="http://schemas.microsoft.com/office/drawing/2016/5/12/chartex" xmlns:cx7="http://schemas.microsoft.com/office/drawing/2016/5/13/chartex" xmlns:cx8="http://schemas.microsoft.com/office/drawing/2016/5/14/chartex" xmlns:mc="http://schemas.openxmlformats.org/markup-compatibility/2006" xmlns:aink="http://schemas.microsoft.com/office/drawing/2016/ink" xmlns:am3d="http://schemas.microsoft.com/office/drawing/2017/model3d" xmlns:o="urn:schemas-microsoft-com:office:office" xmlns:r="http://schemas.openxmlformats.org/officeDocument/2006/relationships" xmlns:m="http://schemas.openxmlformats.org/officeDocument/2006/math" xmlns:v="urn:schemas-microsoft-com:vml" xmlns:wp14="http://schemas.microsoft.com/office/word/2010/wordprocessingDrawing" xmlns:wp="http://schemas.openxmlformats.org/drawingml/2006/wordprocessingDrawing" xmlns:w10="urn:schemas-microsoft-com:office:word" xmlns:w="http://schemas.openxmlformats.org/wordprocessingml/2006/main" xmlns:w14="http://schemas.microsoft.com/office/word/2010/wordml" xmlns:w15="http://schemas.microsoft.com/office/word/2012/wordml" xmlns:w16cid="http://schemas.microsoft.com/office/word/2016/wordml/cid" xmlns:w16se="http://schemas.microsoft.com/office/word/2015/wordml/symex" xmlns:wpg="http://schemas.microsoft.com/office/word/2010/wordprocessingGroup" xmlns:wpi="http://schemas.microsoft.com/office/word/2010/wordprocessingInk" xmlns:wne="http://schemas.microsoft.com/office/word/2006/wordml" xmlns:wps="http://schemas.microsoft.com/office/word/2010/wordprocessingShape" mc:Ignorable="w14 w15 w16se w16cid wp14">
   <w:abstractNum w:abstractNumId="0" w15:restartNumberingAfterBreak="0">
     <w:nsid w:val="0DFF158A"/>
     <w:multiLevelType w:val="multilevel"/>
@@ -2812,7 +4284,7 @@
 </file>
 
 <file path=word/styles.xml><?xml version="1.0" encoding="utf-8"?>
-<w:styles xmlns:mc="http://schemas.openxmlformats.org/markup-compatibility/2006" xmlns:r="http://schemas.openxmlformats.org/officeDocument/2006/relationships" xmlns:w="http://schemas.openxmlformats.org/wordprocessingml/2006/main" xmlns:w14="http://schemas.microsoft.com/office/word/2010/wordml" xmlns:w15="http://schemas.microsoft.com/office/word/2012/wordml" xmlns:w16cex="http://schemas.microsoft.com/office/word/2018/wordml/cex" xmlns:w16cid="http://schemas.microsoft.com/office/word/2016/wordml/cid" xmlns:w16="http://schemas.microsoft.com/office/word/2018/wordml" xmlns:w16se="http://schemas.microsoft.com/office/word/2015/wordml/symex" mc:Ignorable="w14 w15 w16se w16cid w16 w16cex">
+<w:styles xmlns:mc="http://schemas.openxmlformats.org/markup-compatibility/2006" xmlns:r="http://schemas.openxmlformats.org/officeDocument/2006/relationships" xmlns:w="http://schemas.openxmlformats.org/wordprocessingml/2006/main" xmlns:w14="http://schemas.microsoft.com/office/word/2010/wordml" xmlns:w15="http://schemas.microsoft.com/office/word/2012/wordml" xmlns:w16cid="http://schemas.microsoft.com/office/word/2016/wordml/cid" xmlns:w16se="http://schemas.microsoft.com/office/word/2015/wordml/symex" mc:Ignorable="w14 w15 w16se w16cid">
   <w:docDefaults>
     <w:rPrDefault>
       <w:rPr>
@@ -4228,7 +5700,7 @@
 </file>
 
 <file path=customXml/itemProps1.xml><?xml version="1.0" encoding="utf-8"?>
-<ds:datastoreItem xmlns:ds="http://schemas.openxmlformats.org/officeDocument/2006/customXml" ds:itemID="{1C0A072B-9739-426A-AD2A-A89F8A4F4B09}">
+<ds:datastoreItem xmlns:ds="http://schemas.openxmlformats.org/officeDocument/2006/customXml" ds:itemID="{B63A684D-976B-43C5-9F68-1293ABB14C91}">
   <ds:schemaRefs>
     <ds:schemaRef ds:uri="http://schemas.openxmlformats.org/officeDocument/2006/bibliography"/>
   </ds:schemaRefs>

</xml_diff>

<commit_message>
kari nggabung tok, wes beres kabeh
</commit_message>
<xml_diff>
--- a/Dokumen-Skripsi/Semhas/Bab 5.docx
+++ b/Dokumen-Skripsi/Semhas/Bab 5.docx
@@ -589,7 +589,13 @@
       </w:r>
       <w:proofErr w:type="spellEnd"/>
       <w:r>
-        <w:t xml:space="preserve"> 100% yang </w:t>
+        <w:t xml:space="preserve"> </w:t>
+      </w:r>
+      <w:r>
+        <w:t>rata-rata 97</w:t>
+      </w:r>
+      <w:r>
+        <w:t xml:space="preserve">% yang </w:t>
       </w:r>
       <w:proofErr w:type="spellStart"/>
       <w:r>
@@ -617,6 +623,104 @@
       </w:r>
       <w:proofErr w:type="spellStart"/>
       <w:r>
+        <w:t>mengalami</w:t>
+      </w:r>
+      <w:proofErr w:type="spellEnd"/>
+      <w:r>
+        <w:t xml:space="preserve"> </w:t>
+      </w:r>
+      <w:proofErr w:type="spellStart"/>
+      <w:r>
+        <w:t>sedikit</w:t>
+      </w:r>
+      <w:proofErr w:type="spellEnd"/>
+      <w:r>
+        <w:t xml:space="preserve"> </w:t>
+      </w:r>
+      <w:proofErr w:type="spellStart"/>
+      <w:r>
+        <w:t>ketidaksesuaian</w:t>
+      </w:r>
+      <w:proofErr w:type="spellEnd"/>
+      <w:r>
+        <w:t xml:space="preserve"> </w:t>
+      </w:r>
+      <w:proofErr w:type="spellStart"/>
+      <w:r>
+        <w:t>respons</w:t>
+      </w:r>
+      <w:proofErr w:type="spellEnd"/>
+      <w:r>
+        <w:t xml:space="preserve"> di </w:t>
+      </w:r>
+      <w:proofErr w:type="spellStart"/>
+      <w:r>
+        <w:t>beberapa</w:t>
+      </w:r>
+      <w:proofErr w:type="spellEnd"/>
+      <w:r>
+        <w:t xml:space="preserve"> </w:t>
+      </w:r>
+      <w:proofErr w:type="spellStart"/>
+      <w:r>
+        <w:t>skenario</w:t>
+      </w:r>
+      <w:proofErr w:type="spellEnd"/>
+      <w:r>
+        <w:t xml:space="preserve">. </w:t>
+      </w:r>
+      <w:proofErr w:type="spellStart"/>
+      <w:r>
+        <w:t>Namun</w:t>
+      </w:r>
+      <w:proofErr w:type="spellEnd"/>
+      <w:r>
+        <w:t xml:space="preserve">, </w:t>
+      </w:r>
+      <w:proofErr w:type="spellStart"/>
+      <w:r>
+        <w:t>setelah</w:t>
+      </w:r>
+      <w:proofErr w:type="spellEnd"/>
+      <w:r>
+        <w:t xml:space="preserve"> </w:t>
+      </w:r>
+      <w:proofErr w:type="spellStart"/>
+      <w:r>
+        <w:t>dilakukan</w:t>
+      </w:r>
+      <w:proofErr w:type="spellEnd"/>
+      <w:r>
+        <w:t xml:space="preserve"> proses </w:t>
+      </w:r>
+      <w:proofErr w:type="spellStart"/>
+      <w:r>
+        <w:t>pengolahan</w:t>
+      </w:r>
+      <w:proofErr w:type="spellEnd"/>
+      <w:r>
+        <w:t xml:space="preserve"> </w:t>
+      </w:r>
+      <w:r>
+        <w:rPr>
+          <w:i/>
+          <w:iCs/>
+        </w:rPr>
+        <w:t>bug</w:t>
+      </w:r>
+      <w:r>
+        <w:t xml:space="preserve">, </w:t>
+      </w:r>
+      <w:proofErr w:type="spellStart"/>
+      <w:r>
+        <w:t>sistem</w:t>
+      </w:r>
+      <w:proofErr w:type="spellEnd"/>
+      <w:r>
+        <w:t xml:space="preserve"> </w:t>
+      </w:r>
+      <w:proofErr w:type="spellStart"/>
+      <w:r>
         <w:t>sudah</w:t>
       </w:r>
       <w:proofErr w:type="spellEnd"/>
@@ -625,15 +729,23 @@
       </w:r>
       <w:proofErr w:type="spellStart"/>
       <w:r>
-        <w:t>berfungsi</w:t>
-      </w:r>
-      <w:proofErr w:type="spellEnd"/>
-      <w:r>
-        <w:t xml:space="preserve"> </w:t>
-      </w:r>
-      <w:proofErr w:type="spellStart"/>
-      <w:r>
-        <w:t>sebagaimana</w:t>
+        <w:t>benar-benar</w:t>
+      </w:r>
+      <w:proofErr w:type="spellEnd"/>
+      <w:r>
+        <w:t xml:space="preserve"> </w:t>
+      </w:r>
+      <w:proofErr w:type="spellStart"/>
+      <w:r>
+        <w:t>sesuai</w:t>
+      </w:r>
+      <w:proofErr w:type="spellEnd"/>
+      <w:r>
+        <w:t xml:space="preserve"> </w:t>
+      </w:r>
+      <w:proofErr w:type="spellStart"/>
+      <w:r>
+        <w:t>dengan</w:t>
       </w:r>
       <w:proofErr w:type="spellEnd"/>
       <w:r>
@@ -657,7 +769,7 @@
       </w:r>
       <w:proofErr w:type="spellStart"/>
       <w:r>
-        <w:t>bersama-sama</w:t>
+        <w:t>sebelumnya</w:t>
       </w:r>
       <w:proofErr w:type="spellEnd"/>
       <w:r>
@@ -971,10 +1083,15 @@
       </w:r>
       <w:proofErr w:type="spellEnd"/>
       <w:r>
-        <w:t xml:space="preserve"> fungsional</w:t>
+        <w:t xml:space="preserve"> </w:t>
+      </w:r>
+      <w:proofErr w:type="spellStart"/>
+      <w:r>
+        <w:t>fungsional</w:t>
       </w:r>
       <w:bookmarkStart w:id="7" w:name="_GoBack"/>
       <w:bookmarkEnd w:id="7"/>
+      <w:proofErr w:type="spellEnd"/>
       <w:r>
         <w:t xml:space="preserve"> dan </w:t>
       </w:r>
@@ -1076,10 +1193,16 @@
       </w:r>
     </w:p>
     <w:p>
+      <w:r>
+        <w:br w:type="page"/>
+      </w:r>
+    </w:p>
+    <w:p>
       <w:pPr>
         <w:pStyle w:val="Heading2"/>
       </w:pPr>
       <w:r>
+        <w:lastRenderedPageBreak/>
         <w:t>Saran</w:t>
       </w:r>
     </w:p>
@@ -1216,7 +1339,6 @@
       </w:pPr>
       <w:proofErr w:type="spellStart"/>
       <w:r>
-        <w:lastRenderedPageBreak/>
         <w:t>Aplikasi</w:t>
       </w:r>
       <w:proofErr w:type="spellEnd"/>
@@ -5700,7 +5822,7 @@
 </file>
 
 <file path=customXml/itemProps1.xml><?xml version="1.0" encoding="utf-8"?>
-<ds:datastoreItem xmlns:ds="http://schemas.openxmlformats.org/officeDocument/2006/customXml" ds:itemID="{B63A684D-976B-43C5-9F68-1293ABB14C91}">
+<ds:datastoreItem xmlns:ds="http://schemas.openxmlformats.org/officeDocument/2006/customXml" ds:itemID="{2B8C7C32-6EF5-464F-A321-CC3A4FBA04C1}">
   <ds:schemaRefs>
     <ds:schemaRef ds:uri="http://schemas.openxmlformats.org/officeDocument/2006/bibliography"/>
   </ds:schemaRefs>

</xml_diff>